<commit_message>
Date, Time, dan Timestamp
</commit_message>
<xml_diff>
--- a/Java Database.docx
+++ b/Java Database.docx
@@ -10640,13 +10640,402 @@
     </w:p>
     <w:p>
       <w:pPr>
-        <w:ind w:left="360"/>
+        <w:pStyle w:val="Heading2"/>
         <w:rPr>
           <w:b/>
           <w:bCs/>
         </w:rPr>
       </w:pPr>
-    </w:p>
+      <w:r>
+        <w:rPr>
+          <w:b/>
+          <w:bCs/>
+        </w:rPr>
+        <w:t>Date, Time dan Timestamp</w:t>
+      </w:r>
+    </w:p>
+    <w:p>
+      <w:pPr>
+        <w:pStyle w:val="ListParagraph"/>
+        <w:numPr>
+          <w:ilvl w:val="0"/>
+          <w:numId w:val="36"/>
+        </w:numPr>
+      </w:pPr>
+      <w:proofErr w:type="spellStart"/>
+      <w:r>
+        <w:t>Se</w:t>
+      </w:r>
+      <w:r>
+        <w:t>perti</w:t>
+      </w:r>
+      <w:proofErr w:type="spellEnd"/>
+      <w:r>
+        <w:t xml:space="preserve"> </w:t>
+      </w:r>
+      <w:proofErr w:type="spellStart"/>
+      <w:r>
+        <w:t>kita</w:t>
+      </w:r>
+      <w:proofErr w:type="spellEnd"/>
+      <w:r>
+        <w:t xml:space="preserve"> </w:t>
+      </w:r>
+      <w:proofErr w:type="spellStart"/>
+      <w:r>
+        <w:t>ketahui</w:t>
+      </w:r>
+      <w:proofErr w:type="spellEnd"/>
+      <w:r>
+        <w:t xml:space="preserve">, </w:t>
+      </w:r>
+      <w:proofErr w:type="spellStart"/>
+      <w:r>
+        <w:t>tipe</w:t>
+      </w:r>
+      <w:proofErr w:type="spellEnd"/>
+      <w:r>
+        <w:t xml:space="preserve"> </w:t>
+      </w:r>
+      <w:proofErr w:type="spellStart"/>
+      <w:r>
+        <w:t>tanggal</w:t>
+      </w:r>
+      <w:proofErr w:type="spellEnd"/>
+      <w:r>
+        <w:t xml:space="preserve"> dan </w:t>
+      </w:r>
+      <w:proofErr w:type="spellStart"/>
+      <w:r>
+        <w:t>waktu</w:t>
+      </w:r>
+      <w:proofErr w:type="spellEnd"/>
+      <w:r>
+        <w:t xml:space="preserve"> di database </w:t>
+      </w:r>
+      <w:proofErr w:type="spellStart"/>
+      <w:r>
+        <w:t>biasanya</w:t>
+      </w:r>
+      <w:proofErr w:type="spellEnd"/>
+      <w:r>
+        <w:t xml:space="preserve"> </w:t>
+      </w:r>
+      <w:proofErr w:type="spellStart"/>
+      <w:r>
+        <w:t>banyak</w:t>
+      </w:r>
+      <w:proofErr w:type="spellEnd"/>
+      <w:r>
+        <w:t xml:space="preserve">, </w:t>
+      </w:r>
+      <w:proofErr w:type="spellStart"/>
+      <w:r>
+        <w:t>ada</w:t>
+      </w:r>
+      <w:proofErr w:type="spellEnd"/>
+      <w:r>
+        <w:t xml:space="preserve"> Date, Time, </w:t>
+      </w:r>
+      <w:proofErr w:type="spellStart"/>
+      <w:r>
+        <w:t>ada</w:t>
+      </w:r>
+      <w:proofErr w:type="spellEnd"/>
+      <w:r>
+        <w:t xml:space="preserve"> juga Timestamp</w:t>
+      </w:r>
+    </w:p>
+    <w:p>
+      <w:pPr>
+        <w:pStyle w:val="ListParagraph"/>
+        <w:numPr>
+          <w:ilvl w:val="0"/>
+          <w:numId w:val="36"/>
+        </w:numPr>
+      </w:pPr>
+      <w:proofErr w:type="spellStart"/>
+      <w:r>
+        <w:t>Sedangkan</w:t>
+      </w:r>
+      <w:proofErr w:type="spellEnd"/>
+      <w:r>
+        <w:t xml:space="preserve"> di java </w:t>
+      </w:r>
+      <w:proofErr w:type="spellStart"/>
+      <w:r>
+        <w:t>hanya</w:t>
+      </w:r>
+      <w:proofErr w:type="spellEnd"/>
+      <w:r>
+        <w:t xml:space="preserve"> </w:t>
+      </w:r>
+      <w:proofErr w:type="spellStart"/>
+      <w:r>
+        <w:t>terdapat</w:t>
+      </w:r>
+      <w:proofErr w:type="spellEnd"/>
+      <w:r>
+        <w:t xml:space="preserve"> </w:t>
+      </w:r>
+      <w:proofErr w:type="spellStart"/>
+      <w:r>
+        <w:t>tipe</w:t>
+      </w:r>
+      <w:proofErr w:type="spellEnd"/>
+      <w:r>
+        <w:t xml:space="preserve"> data </w:t>
+      </w:r>
+      <w:proofErr w:type="spellStart"/>
+      <w:proofErr w:type="gramStart"/>
+      <w:r>
+        <w:t>java.util</w:t>
+      </w:r>
+      <w:proofErr w:type="gramEnd"/>
+      <w:r>
+        <w:t>.Date</w:t>
+      </w:r>
+      <w:proofErr w:type="spellEnd"/>
+    </w:p>
+    <w:p>
+      <w:pPr>
+        <w:pStyle w:val="ListParagraph"/>
+        <w:numPr>
+          <w:ilvl w:val="0"/>
+          <w:numId w:val="36"/>
+        </w:numPr>
+      </w:pPr>
+      <w:r>
+        <w:t xml:space="preserve">Agar </w:t>
+      </w:r>
+      <w:proofErr w:type="spellStart"/>
+      <w:r>
+        <w:t>bisa</w:t>
+      </w:r>
+      <w:proofErr w:type="spellEnd"/>
+      <w:r>
+        <w:t xml:space="preserve"> </w:t>
+      </w:r>
+      <w:proofErr w:type="spellStart"/>
+      <w:r>
+        <w:t>menghandle</w:t>
+      </w:r>
+      <w:proofErr w:type="spellEnd"/>
+      <w:r>
+        <w:t xml:space="preserve"> </w:t>
+      </w:r>
+      <w:proofErr w:type="spellStart"/>
+      <w:r>
+        <w:t>hal</w:t>
+      </w:r>
+      <w:proofErr w:type="spellEnd"/>
+      <w:r>
+        <w:t xml:space="preserve"> </w:t>
+      </w:r>
+      <w:proofErr w:type="spellStart"/>
+      <w:r>
+        <w:t>ini</w:t>
+      </w:r>
+      <w:proofErr w:type="spellEnd"/>
+      <w:r>
+        <w:t xml:space="preserve">, </w:t>
+      </w:r>
+      <w:proofErr w:type="spellStart"/>
+      <w:r>
+        <w:t>terdapat</w:t>
+      </w:r>
+      <w:proofErr w:type="spellEnd"/>
+      <w:r>
+        <w:t xml:space="preserve"> class-class </w:t>
+      </w:r>
+      <w:proofErr w:type="spellStart"/>
+      <w:r>
+        <w:t>turunan</w:t>
+      </w:r>
+      <w:proofErr w:type="spellEnd"/>
+      <w:r>
+        <w:t xml:space="preserve"> </w:t>
+      </w:r>
+      <w:proofErr w:type="spellStart"/>
+      <w:proofErr w:type="gramStart"/>
+      <w:r>
+        <w:t>java.util</w:t>
+      </w:r>
+      <w:proofErr w:type="gramEnd"/>
+      <w:r>
+        <w:t>.Date</w:t>
+      </w:r>
+      <w:proofErr w:type="spellEnd"/>
+      <w:r>
+        <w:t xml:space="preserve"> di package </w:t>
+      </w:r>
+      <w:proofErr w:type="spellStart"/>
+      <w:r>
+        <w:t>java.sql</w:t>
+      </w:r>
+      <w:proofErr w:type="spellEnd"/>
+      <w:r>
+        <w:t xml:space="preserve"> </w:t>
+      </w:r>
+      <w:r>
+        <w:t xml:space="preserve">yang </w:t>
+      </w:r>
+      <w:proofErr w:type="spellStart"/>
+      <w:r>
+        <w:t>bernama</w:t>
+      </w:r>
+      <w:proofErr w:type="spellEnd"/>
+      <w:r>
+        <w:t xml:space="preserve"> Date, Time, dan Timestamp</w:t>
+      </w:r>
+    </w:p>
+    <w:p>
+      <w:pPr>
+        <w:pStyle w:val="ListParagraph"/>
+        <w:numPr>
+          <w:ilvl w:val="0"/>
+          <w:numId w:val="36"/>
+        </w:numPr>
+      </w:pPr>
+      <w:proofErr w:type="spellStart"/>
+      <w:r>
+        <w:t>Sesuai</w:t>
+      </w:r>
+      <w:proofErr w:type="spellEnd"/>
+      <w:r>
+        <w:t xml:space="preserve"> </w:t>
+      </w:r>
+      <w:proofErr w:type="spellStart"/>
+      <w:r>
+        <w:t>dengan</w:t>
+      </w:r>
+      <w:proofErr w:type="spellEnd"/>
+      <w:r>
+        <w:t xml:space="preserve"> </w:t>
+      </w:r>
+      <w:proofErr w:type="spellStart"/>
+      <w:r>
+        <w:t>namanya</w:t>
+      </w:r>
+      <w:proofErr w:type="spellEnd"/>
+      <w:r>
+        <w:t xml:space="preserve">, class – class </w:t>
+      </w:r>
+      <w:proofErr w:type="spellStart"/>
+      <w:r>
+        <w:t>tersebut</w:t>
+      </w:r>
+      <w:proofErr w:type="spellEnd"/>
+      <w:r>
+        <w:t xml:space="preserve"> </w:t>
+      </w:r>
+      <w:proofErr w:type="spellStart"/>
+      <w:r>
+        <w:t>digunakan</w:t>
+      </w:r>
+      <w:proofErr w:type="spellEnd"/>
+      <w:r>
+        <w:t xml:space="preserve"> </w:t>
+      </w:r>
+      <w:proofErr w:type="spellStart"/>
+      <w:r>
+        <w:t>sebagai</w:t>
+      </w:r>
+      <w:proofErr w:type="spellEnd"/>
+      <w:r>
+        <w:t xml:space="preserve"> </w:t>
+      </w:r>
+      <w:proofErr w:type="spellStart"/>
+      <w:r>
+        <w:t>representasi</w:t>
+      </w:r>
+      <w:proofErr w:type="spellEnd"/>
+      <w:r>
+        <w:t xml:space="preserve"> di Java</w:t>
+      </w:r>
+    </w:p>
+    <w:p>
+      <w:pPr>
+        <w:pStyle w:val="ListParagraph"/>
+        <w:numPr>
+          <w:ilvl w:val="0"/>
+          <w:numId w:val="36"/>
+        </w:numPr>
+      </w:pPr>
+      <w:proofErr w:type="spellStart"/>
+      <w:r>
+        <w:t>Secara</w:t>
+      </w:r>
+      <w:proofErr w:type="spellEnd"/>
+      <w:r>
+        <w:t xml:space="preserve"> </w:t>
+      </w:r>
+      <w:proofErr w:type="spellStart"/>
+      <w:r>
+        <w:t>otomatid</w:t>
+      </w:r>
+      <w:proofErr w:type="spellEnd"/>
+      <w:r>
+        <w:t xml:space="preserve"> JDBC </w:t>
+      </w:r>
+      <w:proofErr w:type="spellStart"/>
+      <w:r>
+        <w:t>bisa</w:t>
+      </w:r>
+      <w:proofErr w:type="spellEnd"/>
+      <w:r>
+        <w:t xml:space="preserve"> </w:t>
+      </w:r>
+      <w:proofErr w:type="spellStart"/>
+      <w:r>
+        <w:t>melakukan</w:t>
+      </w:r>
+      <w:proofErr w:type="spellEnd"/>
+      <w:r>
+        <w:t xml:space="preserve"> </w:t>
+      </w:r>
+      <w:proofErr w:type="spellStart"/>
+      <w:r>
+        <w:t>konversi</w:t>
+      </w:r>
+      <w:proofErr w:type="spellEnd"/>
+      <w:r>
+        <w:t xml:space="preserve"> </w:t>
+      </w:r>
+      <w:proofErr w:type="spellStart"/>
+      <w:r>
+        <w:t>tipe</w:t>
+      </w:r>
+      <w:proofErr w:type="spellEnd"/>
+      <w:r>
+        <w:t xml:space="preserve"> data </w:t>
+      </w:r>
+      <w:proofErr w:type="spellStart"/>
+      <w:r>
+        <w:t>tersebut</w:t>
+      </w:r>
+      <w:proofErr w:type="spellEnd"/>
+      <w:r>
+        <w:t xml:space="preserve"> </w:t>
+      </w:r>
+      <w:proofErr w:type="spellStart"/>
+      <w:r>
+        <w:t>dari</w:t>
+      </w:r>
+      <w:proofErr w:type="spellEnd"/>
+      <w:r>
+        <w:t xml:space="preserve"> database </w:t>
+      </w:r>
+      <w:proofErr w:type="spellStart"/>
+      <w:r>
+        <w:t>menjadi</w:t>
+      </w:r>
+      <w:proofErr w:type="spellEnd"/>
+      <w:r>
+        <w:t xml:space="preserve"> object di Java</w:t>
+      </w:r>
+    </w:p>
+    <w:p/>
     <w:p>
       <w:pPr>
         <w:rPr>
@@ -13753,6 +14142,119 @@
     </w:lvl>
   </w:abstractNum>
   <w:abstractNum w:abstractNumId="27" w15:restartNumberingAfterBreak="0">
+    <w:nsid w:val="69290EBB"/>
+    <w:multiLevelType w:val="hybridMultilevel"/>
+    <w:tmpl w:val="C0AABEEC"/>
+    <w:lvl w:ilvl="0" w:tplc="04090001">
+      <w:start w:val="1"/>
+      <w:numFmt w:val="bullet"/>
+      <w:lvlText w:val=""/>
+      <w:lvlJc w:val="left"/>
+      <w:pPr>
+        <w:ind w:left="720" w:hanging="360"/>
+      </w:pPr>
+      <w:rPr>
+        <w:rFonts w:ascii="Symbol" w:hAnsi="Symbol" w:hint="default"/>
+      </w:rPr>
+    </w:lvl>
+    <w:lvl w:ilvl="1" w:tplc="04090003" w:tentative="1">
+      <w:start w:val="1"/>
+      <w:numFmt w:val="bullet"/>
+      <w:lvlText w:val="o"/>
+      <w:lvlJc w:val="left"/>
+      <w:pPr>
+        <w:ind w:left="1440" w:hanging="360"/>
+      </w:pPr>
+      <w:rPr>
+        <w:rFonts w:ascii="Courier New" w:hAnsi="Courier New" w:cs="Courier New" w:hint="default"/>
+      </w:rPr>
+    </w:lvl>
+    <w:lvl w:ilvl="2" w:tplc="04090005" w:tentative="1">
+      <w:start w:val="1"/>
+      <w:numFmt w:val="bullet"/>
+      <w:lvlText w:val=""/>
+      <w:lvlJc w:val="left"/>
+      <w:pPr>
+        <w:ind w:left="2160" w:hanging="360"/>
+      </w:pPr>
+      <w:rPr>
+        <w:rFonts w:ascii="Wingdings" w:hAnsi="Wingdings" w:hint="default"/>
+      </w:rPr>
+    </w:lvl>
+    <w:lvl w:ilvl="3" w:tplc="04090001" w:tentative="1">
+      <w:start w:val="1"/>
+      <w:numFmt w:val="bullet"/>
+      <w:lvlText w:val=""/>
+      <w:lvlJc w:val="left"/>
+      <w:pPr>
+        <w:ind w:left="2880" w:hanging="360"/>
+      </w:pPr>
+      <w:rPr>
+        <w:rFonts w:ascii="Symbol" w:hAnsi="Symbol" w:hint="default"/>
+      </w:rPr>
+    </w:lvl>
+    <w:lvl w:ilvl="4" w:tplc="04090003" w:tentative="1">
+      <w:start w:val="1"/>
+      <w:numFmt w:val="bullet"/>
+      <w:lvlText w:val="o"/>
+      <w:lvlJc w:val="left"/>
+      <w:pPr>
+        <w:ind w:left="3600" w:hanging="360"/>
+      </w:pPr>
+      <w:rPr>
+        <w:rFonts w:ascii="Courier New" w:hAnsi="Courier New" w:cs="Courier New" w:hint="default"/>
+      </w:rPr>
+    </w:lvl>
+    <w:lvl w:ilvl="5" w:tplc="04090005" w:tentative="1">
+      <w:start w:val="1"/>
+      <w:numFmt w:val="bullet"/>
+      <w:lvlText w:val=""/>
+      <w:lvlJc w:val="left"/>
+      <w:pPr>
+        <w:ind w:left="4320" w:hanging="360"/>
+      </w:pPr>
+      <w:rPr>
+        <w:rFonts w:ascii="Wingdings" w:hAnsi="Wingdings" w:hint="default"/>
+      </w:rPr>
+    </w:lvl>
+    <w:lvl w:ilvl="6" w:tplc="04090001" w:tentative="1">
+      <w:start w:val="1"/>
+      <w:numFmt w:val="bullet"/>
+      <w:lvlText w:val=""/>
+      <w:lvlJc w:val="left"/>
+      <w:pPr>
+        <w:ind w:left="5040" w:hanging="360"/>
+      </w:pPr>
+      <w:rPr>
+        <w:rFonts w:ascii="Symbol" w:hAnsi="Symbol" w:hint="default"/>
+      </w:rPr>
+    </w:lvl>
+    <w:lvl w:ilvl="7" w:tplc="04090003" w:tentative="1">
+      <w:start w:val="1"/>
+      <w:numFmt w:val="bullet"/>
+      <w:lvlText w:val="o"/>
+      <w:lvlJc w:val="left"/>
+      <w:pPr>
+        <w:ind w:left="5760" w:hanging="360"/>
+      </w:pPr>
+      <w:rPr>
+        <w:rFonts w:ascii="Courier New" w:hAnsi="Courier New" w:cs="Courier New" w:hint="default"/>
+      </w:rPr>
+    </w:lvl>
+    <w:lvl w:ilvl="8" w:tplc="04090005" w:tentative="1">
+      <w:start w:val="1"/>
+      <w:numFmt w:val="bullet"/>
+      <w:lvlText w:val=""/>
+      <w:lvlJc w:val="left"/>
+      <w:pPr>
+        <w:ind w:left="6480" w:hanging="360"/>
+      </w:pPr>
+      <w:rPr>
+        <w:rFonts w:ascii="Wingdings" w:hAnsi="Wingdings" w:hint="default"/>
+      </w:rPr>
+    </w:lvl>
+  </w:abstractNum>
+  <w:abstractNum w:abstractNumId="28" w15:restartNumberingAfterBreak="0">
     <w:nsid w:val="6ACF45E4"/>
     <w:multiLevelType w:val="hybridMultilevel"/>
     <w:tmpl w:val="1F127518"/>
@@ -13865,7 +14367,7 @@
       </w:rPr>
     </w:lvl>
   </w:abstractNum>
-  <w:abstractNum w:abstractNumId="28" w15:restartNumberingAfterBreak="0">
+  <w:abstractNum w:abstractNumId="29" w15:restartNumberingAfterBreak="0">
     <w:nsid w:val="6BE037D7"/>
     <w:multiLevelType w:val="hybridMultilevel"/>
     <w:tmpl w:val="D5166AD0"/>
@@ -13978,7 +14480,7 @@
       </w:rPr>
     </w:lvl>
   </w:abstractNum>
-  <w:abstractNum w:abstractNumId="29" w15:restartNumberingAfterBreak="0">
+  <w:abstractNum w:abstractNumId="30" w15:restartNumberingAfterBreak="0">
     <w:nsid w:val="6F84772E"/>
     <w:multiLevelType w:val="hybridMultilevel"/>
     <w:tmpl w:val="022A68CA"/>
@@ -14091,7 +14593,7 @@
       </w:rPr>
     </w:lvl>
   </w:abstractNum>
-  <w:abstractNum w:abstractNumId="30" w15:restartNumberingAfterBreak="0">
+  <w:abstractNum w:abstractNumId="31" w15:restartNumberingAfterBreak="0">
     <w:nsid w:val="70E25041"/>
     <w:multiLevelType w:val="hybridMultilevel"/>
     <w:tmpl w:val="0A70BCCE"/>
@@ -14204,7 +14706,7 @@
       </w:rPr>
     </w:lvl>
   </w:abstractNum>
-  <w:abstractNum w:abstractNumId="31" w15:restartNumberingAfterBreak="0">
+  <w:abstractNum w:abstractNumId="32" w15:restartNumberingAfterBreak="0">
     <w:nsid w:val="71A46D8F"/>
     <w:multiLevelType w:val="hybridMultilevel"/>
     <w:tmpl w:val="D0AA850C"/>
@@ -14317,7 +14819,7 @@
       </w:rPr>
     </w:lvl>
   </w:abstractNum>
-  <w:abstractNum w:abstractNumId="32" w15:restartNumberingAfterBreak="0">
+  <w:abstractNum w:abstractNumId="33" w15:restartNumberingAfterBreak="0">
     <w:nsid w:val="726F6C57"/>
     <w:multiLevelType w:val="hybridMultilevel"/>
     <w:tmpl w:val="32BA786C"/>
@@ -14430,7 +14932,7 @@
       </w:rPr>
     </w:lvl>
   </w:abstractNum>
-  <w:abstractNum w:abstractNumId="33" w15:restartNumberingAfterBreak="0">
+  <w:abstractNum w:abstractNumId="34" w15:restartNumberingAfterBreak="0">
     <w:nsid w:val="754A7B3A"/>
     <w:multiLevelType w:val="hybridMultilevel"/>
     <w:tmpl w:val="DBACE360"/>
@@ -14543,7 +15045,7 @@
       </w:rPr>
     </w:lvl>
   </w:abstractNum>
-  <w:abstractNum w:abstractNumId="34" w15:restartNumberingAfterBreak="0">
+  <w:abstractNum w:abstractNumId="35" w15:restartNumberingAfterBreak="0">
     <w:nsid w:val="7D917E3B"/>
     <w:multiLevelType w:val="hybridMultilevel"/>
     <w:tmpl w:val="D5ACD7B4"/>
@@ -14666,10 +15168,10 @@
     <w:abstractNumId w:val="12"/>
   </w:num>
   <w:num w:numId="4">
-    <w:abstractNumId w:val="33"/>
+    <w:abstractNumId w:val="34"/>
   </w:num>
   <w:num w:numId="5">
-    <w:abstractNumId w:val="31"/>
+    <w:abstractNumId w:val="32"/>
   </w:num>
   <w:num w:numId="6">
     <w:abstractNumId w:val="6"/>
@@ -14684,7 +15186,7 @@
     <w:abstractNumId w:val="3"/>
   </w:num>
   <w:num w:numId="10">
-    <w:abstractNumId w:val="27"/>
+    <w:abstractNumId w:val="28"/>
   </w:num>
   <w:num w:numId="11">
     <w:abstractNumId w:val="7"/>
@@ -14696,7 +15198,7 @@
     <w:abstractNumId w:val="24"/>
   </w:num>
   <w:num w:numId="14">
-    <w:abstractNumId w:val="29"/>
+    <w:abstractNumId w:val="30"/>
   </w:num>
   <w:num w:numId="15">
     <w:abstractNumId w:val="8"/>
@@ -14711,13 +15213,13 @@
     <w:abstractNumId w:val="21"/>
   </w:num>
   <w:num w:numId="19">
-    <w:abstractNumId w:val="34"/>
+    <w:abstractNumId w:val="35"/>
   </w:num>
   <w:num w:numId="20">
     <w:abstractNumId w:val="1"/>
   </w:num>
   <w:num w:numId="21">
-    <w:abstractNumId w:val="30"/>
+    <w:abstractNumId w:val="31"/>
   </w:num>
   <w:num w:numId="22">
     <w:abstractNumId w:val="17"/>
@@ -14726,7 +15228,7 @@
     <w:abstractNumId w:val="11"/>
   </w:num>
   <w:num w:numId="24">
-    <w:abstractNumId w:val="32"/>
+    <w:abstractNumId w:val="33"/>
   </w:num>
   <w:num w:numId="25">
     <w:abstractNumId w:val="18"/>
@@ -14738,7 +15240,7 @@
     <w:abstractNumId w:val="2"/>
   </w:num>
   <w:num w:numId="28">
-    <w:abstractNumId w:val="28"/>
+    <w:abstractNumId w:val="29"/>
   </w:num>
   <w:num w:numId="29">
     <w:abstractNumId w:val="15"/>
@@ -14760,6 +15262,9 @@
   </w:num>
   <w:num w:numId="35">
     <w:abstractNumId w:val="14"/>
+  </w:num>
+  <w:num w:numId="36">
+    <w:abstractNumId w:val="27"/>
   </w:num>
 </w:numbering>
 </file>

</xml_diff>